<commit_message>
Created some 3d Level Assets
</commit_message>
<xml_diff>
--- a/Documents/Minutes/26-09-17/Minutes 26-09-17.docx
+++ b/Documents/Minutes/26-09-17/Minutes 26-09-17.docx
@@ -1,6 +1,6 @@
 
 <file path=word/document.xml><?xml version="1.0" encoding="utf-8"?>
-<w:document xmlns:wpc="http://schemas.microsoft.com/office/word/2010/wordprocessingCanvas" xmlns:cx="http://schemas.microsoft.com/office/drawing/2014/chartex" xmlns:cx1="http://schemas.microsoft.com/office/drawing/2015/9/8/chartex" xmlns:mc="http://schemas.openxmlformats.org/markup-compatibility/2006" xmlns:o="urn:schemas-microsoft-com:office:office" xmlns:r="http://schemas.openxmlformats.org/officeDocument/2006/relationships" xmlns:m="http://schemas.openxmlformats.org/officeDocument/2006/math" xmlns:v="urn:schemas-microsoft-com:vml" xmlns:wp14="http://schemas.microsoft.com/office/word/2010/wordprocessingDrawing" xmlns:wp="http://schemas.openxmlformats.org/drawingml/2006/wordprocessingDrawing" xmlns:w10="urn:schemas-microsoft-com:office:word" xmlns:w="http://schemas.openxmlformats.org/wordprocessingml/2006/main" xmlns:w14="http://schemas.microsoft.com/office/word/2010/wordml" xmlns:w15="http://schemas.microsoft.com/office/word/2012/wordml" xmlns:w16se="http://schemas.microsoft.com/office/word/2015/wordml/symex" xmlns:wpg="http://schemas.microsoft.com/office/word/2010/wordprocessingGroup" xmlns:wpi="http://schemas.microsoft.com/office/word/2010/wordprocessingInk" xmlns:wne="http://schemas.microsoft.com/office/word/2006/wordml" xmlns:wps="http://schemas.microsoft.com/office/word/2010/wordprocessingShape" mc:Ignorable="w14 w15 w16se wp14">
+<w:document xmlns:wpc="http://schemas.microsoft.com/office/word/2010/wordprocessingCanvas" xmlns:mc="http://schemas.openxmlformats.org/markup-compatibility/2006" xmlns:o="urn:schemas-microsoft-com:office:office" xmlns:r="http://schemas.openxmlformats.org/officeDocument/2006/relationships" xmlns:m="http://schemas.openxmlformats.org/officeDocument/2006/math" xmlns:v="urn:schemas-microsoft-com:vml" xmlns:wp14="http://schemas.microsoft.com/office/word/2010/wordprocessingDrawing" xmlns:wp="http://schemas.openxmlformats.org/drawingml/2006/wordprocessingDrawing" xmlns:w10="urn:schemas-microsoft-com:office:word" xmlns:w="http://schemas.openxmlformats.org/wordprocessingml/2006/main" xmlns:w14="http://schemas.microsoft.com/office/word/2010/wordml" xmlns:w15="http://schemas.microsoft.com/office/word/2012/wordml" xmlns:wpg="http://schemas.microsoft.com/office/word/2010/wordprocessingGroup" xmlns:wpi="http://schemas.microsoft.com/office/word/2010/wordprocessingInk" xmlns:wne="http://schemas.microsoft.com/office/word/2006/wordml" xmlns:wps="http://schemas.microsoft.com/office/word/2010/wordprocessingShape" mc:Ignorable="w14 w15 wp14">
   <w:body>
     <w:p>
       <w:pPr>
@@ -230,10 +230,16 @@
         <w:ind w:left="0"/>
       </w:pPr>
       <w:r>
-        <w:t>Divided up the main tasks we need to complete in order to start the implementation as soon as possible. We’ve agreed to make a chat on facebook purely to update each other on ehat documents are being worked on and when they are completed.</w:t>
+        <w:t>Divided up the main tasks we need to complete in order to start the implementation as soon as possible. We’ve agreed to make a chat on facebook purely to upd</w:t>
+      </w:r>
+      <w:r>
+        <w:t>ate each other on c</w:t>
       </w:r>
       <w:bookmarkStart w:id="0" w:name="_GoBack"/>
       <w:bookmarkEnd w:id="0"/>
+      <w:r>
+        <w:t>hat documents are being worked on and when they are completed.</w:t>
+      </w:r>
     </w:p>
     <w:sectPr>
       <w:footerReference w:type="default" r:id="rId7"/>
@@ -248,7 +254,7 @@
 </file>
 
 <file path=word/endnotes.xml><?xml version="1.0" encoding="utf-8"?>
-<w:endnotes xmlns:wpc="http://schemas.microsoft.com/office/word/2010/wordprocessingCanvas" xmlns:cx="http://schemas.microsoft.com/office/drawing/2014/chartex" xmlns:cx1="http://schemas.microsoft.com/office/drawing/2015/9/8/chartex" xmlns:mc="http://schemas.openxmlformats.org/markup-compatibility/2006" xmlns:o="urn:schemas-microsoft-com:office:office" xmlns:r="http://schemas.openxmlformats.org/officeDocument/2006/relationships" xmlns:m="http://schemas.openxmlformats.org/officeDocument/2006/math" xmlns:v="urn:schemas-microsoft-com:vml" xmlns:wp14="http://schemas.microsoft.com/office/word/2010/wordprocessingDrawing" xmlns:wp="http://schemas.openxmlformats.org/drawingml/2006/wordprocessingDrawing" xmlns:w10="urn:schemas-microsoft-com:office:word" xmlns:w="http://schemas.openxmlformats.org/wordprocessingml/2006/main" xmlns:w14="http://schemas.microsoft.com/office/word/2010/wordml" xmlns:w15="http://schemas.microsoft.com/office/word/2012/wordml" xmlns:w16se="http://schemas.microsoft.com/office/word/2015/wordml/symex" xmlns:wpg="http://schemas.microsoft.com/office/word/2010/wordprocessingGroup" xmlns:wpi="http://schemas.microsoft.com/office/word/2010/wordprocessingInk" xmlns:wne="http://schemas.microsoft.com/office/word/2006/wordml" xmlns:wps="http://schemas.microsoft.com/office/word/2010/wordprocessingShape" mc:Ignorable="w14 w15 w16se wp14">
+<w:endnotes xmlns:wpc="http://schemas.microsoft.com/office/word/2010/wordprocessingCanvas" xmlns:mc="http://schemas.openxmlformats.org/markup-compatibility/2006" xmlns:o="urn:schemas-microsoft-com:office:office" xmlns:r="http://schemas.openxmlformats.org/officeDocument/2006/relationships" xmlns:m="http://schemas.openxmlformats.org/officeDocument/2006/math" xmlns:v="urn:schemas-microsoft-com:vml" xmlns:wp14="http://schemas.microsoft.com/office/word/2010/wordprocessingDrawing" xmlns:wp="http://schemas.openxmlformats.org/drawingml/2006/wordprocessingDrawing" xmlns:w10="urn:schemas-microsoft-com:office:word" xmlns:w="http://schemas.openxmlformats.org/wordprocessingml/2006/main" xmlns:w14="http://schemas.microsoft.com/office/word/2010/wordml" xmlns:w15="http://schemas.microsoft.com/office/word/2012/wordml" xmlns:wpg="http://schemas.microsoft.com/office/word/2010/wordprocessingGroup" xmlns:wpi="http://schemas.microsoft.com/office/word/2010/wordprocessingInk" xmlns:wne="http://schemas.microsoft.com/office/word/2006/wordml" xmlns:wps="http://schemas.microsoft.com/office/word/2010/wordprocessingShape" mc:Ignorable="w14 w15 wp14">
   <w:endnote w:type="separator" w:id="-1">
     <w:p>
       <w:pPr>
@@ -273,7 +279,7 @@
 </file>
 
 <file path=word/footer1.xml><?xml version="1.0" encoding="utf-8"?>
-<w:ftr xmlns:wpc="http://schemas.microsoft.com/office/word/2010/wordprocessingCanvas" xmlns:cx="http://schemas.microsoft.com/office/drawing/2014/chartex" xmlns:cx1="http://schemas.microsoft.com/office/drawing/2015/9/8/chartex" xmlns:mc="http://schemas.openxmlformats.org/markup-compatibility/2006" xmlns:o="urn:schemas-microsoft-com:office:office" xmlns:r="http://schemas.openxmlformats.org/officeDocument/2006/relationships" xmlns:m="http://schemas.openxmlformats.org/officeDocument/2006/math" xmlns:v="urn:schemas-microsoft-com:vml" xmlns:wp14="http://schemas.microsoft.com/office/word/2010/wordprocessingDrawing" xmlns:wp="http://schemas.openxmlformats.org/drawingml/2006/wordprocessingDrawing" xmlns:w10="urn:schemas-microsoft-com:office:word" xmlns:w="http://schemas.openxmlformats.org/wordprocessingml/2006/main" xmlns:w14="http://schemas.microsoft.com/office/word/2010/wordml" xmlns:w15="http://schemas.microsoft.com/office/word/2012/wordml" xmlns:w16se="http://schemas.microsoft.com/office/word/2015/wordml/symex" xmlns:wpg="http://schemas.microsoft.com/office/word/2010/wordprocessingGroup" xmlns:wpi="http://schemas.microsoft.com/office/word/2010/wordprocessingInk" xmlns:wne="http://schemas.microsoft.com/office/word/2006/wordml" xmlns:wps="http://schemas.microsoft.com/office/word/2010/wordprocessingShape" mc:Ignorable="w14 w15 w16se wp14">
+<w:ftr xmlns:wpc="http://schemas.microsoft.com/office/word/2010/wordprocessingCanvas" xmlns:mc="http://schemas.openxmlformats.org/markup-compatibility/2006" xmlns:o="urn:schemas-microsoft-com:office:office" xmlns:r="http://schemas.openxmlformats.org/officeDocument/2006/relationships" xmlns:m="http://schemas.openxmlformats.org/officeDocument/2006/math" xmlns:v="urn:schemas-microsoft-com:vml" xmlns:wp14="http://schemas.microsoft.com/office/word/2010/wordprocessingDrawing" xmlns:wp="http://schemas.openxmlformats.org/drawingml/2006/wordprocessingDrawing" xmlns:w10="urn:schemas-microsoft-com:office:word" xmlns:w="http://schemas.openxmlformats.org/wordprocessingml/2006/main" xmlns:w14="http://schemas.microsoft.com/office/word/2010/wordml" xmlns:w15="http://schemas.microsoft.com/office/word/2012/wordml" xmlns:wpg="http://schemas.microsoft.com/office/word/2010/wordprocessingGroup" xmlns:wpi="http://schemas.microsoft.com/office/word/2010/wordprocessingInk" xmlns:wne="http://schemas.microsoft.com/office/word/2006/wordml" xmlns:wps="http://schemas.microsoft.com/office/word/2010/wordprocessingShape" mc:Ignorable="w14 w15 wp14">
   <w:sdt>
     <w:sdtPr>
       <w:id w:val="166073833"/>
@@ -320,7 +326,7 @@
 </file>
 
 <file path=word/footnotes.xml><?xml version="1.0" encoding="utf-8"?>
-<w:footnotes xmlns:wpc="http://schemas.microsoft.com/office/word/2010/wordprocessingCanvas" xmlns:cx="http://schemas.microsoft.com/office/drawing/2014/chartex" xmlns:cx1="http://schemas.microsoft.com/office/drawing/2015/9/8/chartex" xmlns:mc="http://schemas.openxmlformats.org/markup-compatibility/2006" xmlns:o="urn:schemas-microsoft-com:office:office" xmlns:r="http://schemas.openxmlformats.org/officeDocument/2006/relationships" xmlns:m="http://schemas.openxmlformats.org/officeDocument/2006/math" xmlns:v="urn:schemas-microsoft-com:vml" xmlns:wp14="http://schemas.microsoft.com/office/word/2010/wordprocessingDrawing" xmlns:wp="http://schemas.openxmlformats.org/drawingml/2006/wordprocessingDrawing" xmlns:w10="urn:schemas-microsoft-com:office:word" xmlns:w="http://schemas.openxmlformats.org/wordprocessingml/2006/main" xmlns:w14="http://schemas.microsoft.com/office/word/2010/wordml" xmlns:w15="http://schemas.microsoft.com/office/word/2012/wordml" xmlns:w16se="http://schemas.microsoft.com/office/word/2015/wordml/symex" xmlns:wpg="http://schemas.microsoft.com/office/word/2010/wordprocessingGroup" xmlns:wpi="http://schemas.microsoft.com/office/word/2010/wordprocessingInk" xmlns:wne="http://schemas.microsoft.com/office/word/2006/wordml" xmlns:wps="http://schemas.microsoft.com/office/word/2010/wordprocessingShape" mc:Ignorable="w14 w15 w16se wp14">
+<w:footnotes xmlns:wpc="http://schemas.microsoft.com/office/word/2010/wordprocessingCanvas" xmlns:mc="http://schemas.openxmlformats.org/markup-compatibility/2006" xmlns:o="urn:schemas-microsoft-com:office:office" xmlns:r="http://schemas.openxmlformats.org/officeDocument/2006/relationships" xmlns:m="http://schemas.openxmlformats.org/officeDocument/2006/math" xmlns:v="urn:schemas-microsoft-com:vml" xmlns:wp14="http://schemas.microsoft.com/office/word/2010/wordprocessingDrawing" xmlns:wp="http://schemas.openxmlformats.org/drawingml/2006/wordprocessingDrawing" xmlns:w10="urn:schemas-microsoft-com:office:word" xmlns:w="http://schemas.openxmlformats.org/wordprocessingml/2006/main" xmlns:w14="http://schemas.microsoft.com/office/word/2010/wordml" xmlns:w15="http://schemas.microsoft.com/office/word/2012/wordml" xmlns:wpg="http://schemas.microsoft.com/office/word/2010/wordprocessingGroup" xmlns:wpi="http://schemas.microsoft.com/office/word/2010/wordprocessingInk" xmlns:wne="http://schemas.microsoft.com/office/word/2006/wordml" xmlns:wps="http://schemas.microsoft.com/office/word/2010/wordprocessingShape" mc:Ignorable="w14 w15 wp14">
   <w:footnote w:type="separator" w:id="-1">
     <w:p>
       <w:pPr>
@@ -345,7 +351,7 @@
 </file>
 
 <file path=word/numbering.xml><?xml version="1.0" encoding="utf-8"?>
-<w:numbering xmlns:wpc="http://schemas.microsoft.com/office/word/2010/wordprocessingCanvas" xmlns:cx="http://schemas.microsoft.com/office/drawing/2014/chartex" xmlns:cx1="http://schemas.microsoft.com/office/drawing/2015/9/8/chartex" xmlns:mc="http://schemas.openxmlformats.org/markup-compatibility/2006" xmlns:o="urn:schemas-microsoft-com:office:office" xmlns:r="http://schemas.openxmlformats.org/officeDocument/2006/relationships" xmlns:m="http://schemas.openxmlformats.org/officeDocument/2006/math" xmlns:v="urn:schemas-microsoft-com:vml" xmlns:wp14="http://schemas.microsoft.com/office/word/2010/wordprocessingDrawing" xmlns:wp="http://schemas.openxmlformats.org/drawingml/2006/wordprocessingDrawing" xmlns:w10="urn:schemas-microsoft-com:office:word" xmlns:w="http://schemas.openxmlformats.org/wordprocessingml/2006/main" xmlns:w14="http://schemas.microsoft.com/office/word/2010/wordml" xmlns:w15="http://schemas.microsoft.com/office/word/2012/wordml" xmlns:w16se="http://schemas.microsoft.com/office/word/2015/wordml/symex" xmlns:wpg="http://schemas.microsoft.com/office/word/2010/wordprocessingGroup" xmlns:wpi="http://schemas.microsoft.com/office/word/2010/wordprocessingInk" xmlns:wne="http://schemas.microsoft.com/office/word/2006/wordml" xmlns:wps="http://schemas.microsoft.com/office/word/2010/wordprocessingShape" mc:Ignorable="w14 w15 w16se wp14">
+<w:numbering xmlns:wpc="http://schemas.microsoft.com/office/word/2010/wordprocessingCanvas" xmlns:mc="http://schemas.openxmlformats.org/markup-compatibility/2006" xmlns:o="urn:schemas-microsoft-com:office:office" xmlns:r="http://schemas.openxmlformats.org/officeDocument/2006/relationships" xmlns:m="http://schemas.openxmlformats.org/officeDocument/2006/math" xmlns:v="urn:schemas-microsoft-com:vml" xmlns:wp14="http://schemas.microsoft.com/office/word/2010/wordprocessingDrawing" xmlns:wp="http://schemas.openxmlformats.org/drawingml/2006/wordprocessingDrawing" xmlns:w10="urn:schemas-microsoft-com:office:word" xmlns:w="http://schemas.openxmlformats.org/wordprocessingml/2006/main" xmlns:w14="http://schemas.microsoft.com/office/word/2010/wordml" xmlns:w15="http://schemas.microsoft.com/office/word/2012/wordml" xmlns:wpg="http://schemas.microsoft.com/office/word/2010/wordprocessingGroup" xmlns:wpi="http://schemas.microsoft.com/office/word/2010/wordprocessingInk" xmlns:wne="http://schemas.microsoft.com/office/word/2006/wordml" xmlns:wps="http://schemas.microsoft.com/office/word/2010/wordprocessingShape" mc:Ignorable="w14 w15 wp14">
   <w:abstractNum w:abstractNumId="0" w15:restartNumberingAfterBreak="0">
     <w:nsid w:val="FFFFFF7C"/>
     <w:multiLevelType w:val="singleLevel"/>
@@ -1119,7 +1125,7 @@
 </file>
 
 <file path=word/styles.xml><?xml version="1.0" encoding="utf-8"?>
-<w:styles xmlns:mc="http://schemas.openxmlformats.org/markup-compatibility/2006" xmlns:r="http://schemas.openxmlformats.org/officeDocument/2006/relationships" xmlns:w="http://schemas.openxmlformats.org/wordprocessingml/2006/main" xmlns:w14="http://schemas.microsoft.com/office/word/2010/wordml" xmlns:w15="http://schemas.microsoft.com/office/word/2012/wordml" xmlns:w16se="http://schemas.microsoft.com/office/word/2015/wordml/symex" mc:Ignorable="w14 w15 w16se">
+<w:styles xmlns:mc="http://schemas.openxmlformats.org/markup-compatibility/2006" xmlns:r="http://schemas.openxmlformats.org/officeDocument/2006/relationships" xmlns:w="http://schemas.openxmlformats.org/wordprocessingml/2006/main" xmlns:w14="http://schemas.microsoft.com/office/word/2010/wordml" xmlns:w15="http://schemas.microsoft.com/office/word/2012/wordml" mc:Ignorable="w14 w15">
   <w:docDefaults>
     <w:rPrDefault>
       <w:rPr>
@@ -2015,7 +2021,7 @@
 </file>
 
 <file path=word/glossary/document.xml><?xml version="1.0" encoding="utf-8"?>
-<w:glossaryDocument xmlns:wpc="http://schemas.microsoft.com/office/word/2010/wordprocessingCanvas" xmlns:cx="http://schemas.microsoft.com/office/drawing/2014/chartex" xmlns:cx1="http://schemas.microsoft.com/office/drawing/2015/9/8/chartex" xmlns:mc="http://schemas.openxmlformats.org/markup-compatibility/2006" xmlns:o="urn:schemas-microsoft-com:office:office" xmlns:r="http://schemas.openxmlformats.org/officeDocument/2006/relationships" xmlns:m="http://schemas.openxmlformats.org/officeDocument/2006/math" xmlns:v="urn:schemas-microsoft-com:vml" xmlns:wp14="http://schemas.microsoft.com/office/word/2010/wordprocessingDrawing" xmlns:wp="http://schemas.openxmlformats.org/drawingml/2006/wordprocessingDrawing" xmlns:w10="urn:schemas-microsoft-com:office:word" xmlns:w="http://schemas.openxmlformats.org/wordprocessingml/2006/main" xmlns:w14="http://schemas.microsoft.com/office/word/2010/wordml" xmlns:w15="http://schemas.microsoft.com/office/word/2012/wordml" xmlns:w16se="http://schemas.microsoft.com/office/word/2015/wordml/symex" xmlns:wpg="http://schemas.microsoft.com/office/word/2010/wordprocessingGroup" xmlns:wpi="http://schemas.microsoft.com/office/word/2010/wordprocessingInk" xmlns:wne="http://schemas.microsoft.com/office/word/2006/wordml" xmlns:wps="http://schemas.microsoft.com/office/word/2010/wordprocessingShape" mc:Ignorable="w14 w15 w16se wp14">
+<w:glossaryDocument xmlns:wpc="http://schemas.microsoft.com/office/word/2010/wordprocessingCanvas" xmlns:mc="http://schemas.openxmlformats.org/markup-compatibility/2006" xmlns:o="urn:schemas-microsoft-com:office:office" xmlns:r="http://schemas.openxmlformats.org/officeDocument/2006/relationships" xmlns:m="http://schemas.openxmlformats.org/officeDocument/2006/math" xmlns:v="urn:schemas-microsoft-com:vml" xmlns:wp14="http://schemas.microsoft.com/office/word/2010/wordprocessingDrawing" xmlns:wp="http://schemas.openxmlformats.org/drawingml/2006/wordprocessingDrawing" xmlns:w10="urn:schemas-microsoft-com:office:word" xmlns:w="http://schemas.openxmlformats.org/wordprocessingml/2006/main" xmlns:w14="http://schemas.microsoft.com/office/word/2010/wordml" xmlns:w15="http://schemas.microsoft.com/office/word/2012/wordml" xmlns:wpg="http://schemas.microsoft.com/office/word/2010/wordprocessingGroup" xmlns:wpi="http://schemas.microsoft.com/office/word/2010/wordprocessingInk" xmlns:wne="http://schemas.microsoft.com/office/word/2006/wordml" xmlns:wps="http://schemas.microsoft.com/office/word/2010/wordprocessingShape" mc:Ignorable="w14 w15 wp14">
   <w:docParts>
     <w:docPart>
       <w:docPartPr>
@@ -2126,7 +2132,7 @@
 </file>
 
 <file path=word/glossary/fontTable.xml><?xml version="1.0" encoding="utf-8"?>
-<w:fonts xmlns:mc="http://schemas.openxmlformats.org/markup-compatibility/2006" xmlns:r="http://schemas.openxmlformats.org/officeDocument/2006/relationships" xmlns:w="http://schemas.openxmlformats.org/wordprocessingml/2006/main" xmlns:w14="http://schemas.microsoft.com/office/word/2010/wordml" xmlns:w15="http://schemas.microsoft.com/office/word/2012/wordml" xmlns:w16se="http://schemas.microsoft.com/office/word/2015/wordml/symex" mc:Ignorable="w14 w15 w16se">
+<w:fonts xmlns:mc="http://schemas.openxmlformats.org/markup-compatibility/2006" xmlns:r="http://schemas.openxmlformats.org/officeDocument/2006/relationships" xmlns:w="http://schemas.openxmlformats.org/wordprocessingml/2006/main" xmlns:w14="http://schemas.microsoft.com/office/word/2010/wordml" xmlns:w15="http://schemas.microsoft.com/office/word/2012/wordml" mc:Ignorable="w14 w15">
   <w:font w:name="Symbol">
     <w:panose1 w:val="05050102010706020507"/>
     <w:charset w:val="02"/>
@@ -2139,14 +2145,14 @@
     <w:charset w:val="00"/>
     <w:family w:val="roman"/>
     <w:pitch w:val="variable"/>
-    <w:sig w:usb0="E0002EFF" w:usb1="C000785B" w:usb2="00000009" w:usb3="00000000" w:csb0="000001FF" w:csb1="00000000"/>
+    <w:sig w:usb0="E0002EFF" w:usb1="C0007843" w:usb2="00000009" w:usb3="00000000" w:csb0="000001FF" w:csb1="00000000"/>
   </w:font>
   <w:font w:name="Arial">
     <w:panose1 w:val="020B0604020202020204"/>
     <w:charset w:val="00"/>
     <w:family w:val="swiss"/>
     <w:pitch w:val="variable"/>
-    <w:sig w:usb0="E0002EFF" w:usb1="C0007843" w:usb2="00000009" w:usb3="00000000" w:csb0="000001FF" w:csb1="00000000"/>
+    <w:sig w:usb0="E0002AFF" w:usb1="C0007843" w:usb2="00000009" w:usb3="00000000" w:csb0="000001FF" w:csb1="00000000"/>
   </w:font>
   <w:font w:name="MS PGothic">
     <w:panose1 w:val="020B0600070205080204"/>
@@ -2167,20 +2173,20 @@
     <w:charset w:val="00"/>
     <w:family w:val="swiss"/>
     <w:pitch w:val="variable"/>
-    <w:sig w:usb0="E0002AFF" w:usb1="C000247B" w:usb2="00000009" w:usb3="00000000" w:csb0="000001FF" w:csb1="00000000"/>
+    <w:sig w:usb0="E00002FF" w:usb1="4000ACFF" w:usb2="00000001" w:usb3="00000000" w:csb0="0000019F" w:csb1="00000000"/>
   </w:font>
   <w:font w:name="Calibri Light">
     <w:panose1 w:val="020F0302020204030204"/>
     <w:charset w:val="00"/>
     <w:family w:val="swiss"/>
     <w:pitch w:val="variable"/>
-    <w:sig w:usb0="E0002AFF" w:usb1="C000247B" w:usb2="00000009" w:usb3="00000000" w:csb0="000001FF" w:csb1="00000000"/>
+    <w:sig w:usb0="A00002EF" w:usb1="4000207B" w:usb2="00000000" w:usb3="00000000" w:csb0="0000019F" w:csb1="00000000"/>
   </w:font>
 </w:fonts>
 </file>
 
 <file path=word/glossary/settings.xml><?xml version="1.0" encoding="utf-8"?>
-<w:settings xmlns:mc="http://schemas.openxmlformats.org/markup-compatibility/2006" xmlns:o="urn:schemas-microsoft-com:office:office" xmlns:r="http://schemas.openxmlformats.org/officeDocument/2006/relationships" xmlns:m="http://schemas.openxmlformats.org/officeDocument/2006/math" xmlns:v="urn:schemas-microsoft-com:vml" xmlns:w10="urn:schemas-microsoft-com:office:word" xmlns:w="http://schemas.openxmlformats.org/wordprocessingml/2006/main" xmlns:w14="http://schemas.microsoft.com/office/word/2010/wordml" xmlns:w15="http://schemas.microsoft.com/office/word/2012/wordml" xmlns:w16se="http://schemas.microsoft.com/office/word/2015/wordml/symex" xmlns:sl="http://schemas.openxmlformats.org/schemaLibrary/2006/main" mc:Ignorable="w14 w15 w16se">
+<w:settings xmlns:mc="http://schemas.openxmlformats.org/markup-compatibility/2006" xmlns:o="urn:schemas-microsoft-com:office:office" xmlns:r="http://schemas.openxmlformats.org/officeDocument/2006/relationships" xmlns:m="http://schemas.openxmlformats.org/officeDocument/2006/math" xmlns:v="urn:schemas-microsoft-com:vml" xmlns:w10="urn:schemas-microsoft-com:office:word" xmlns:w="http://schemas.openxmlformats.org/wordprocessingml/2006/main" xmlns:w14="http://schemas.microsoft.com/office/word/2010/wordml" xmlns:w15="http://schemas.microsoft.com/office/word/2012/wordml" xmlns:sl="http://schemas.openxmlformats.org/schemaLibrary/2006/main" mc:Ignorable="w14 w15">
   <w:view w:val="normal"/>
   <w:defaultTabStop w:val="720"/>
   <w:characterSpacingControl w:val="doNotCompress"/>
@@ -2195,6 +2201,7 @@
   <w:rsids>
     <w:rsidRoot w:val="00BC501C"/>
     <w:rsid w:val="00676A68"/>
+    <w:rsid w:val="00B77794"/>
     <w:rsid w:val="00BC501C"/>
     <w:rsid w:val="00CB1EA0"/>
   </w:rsids>
@@ -2220,7 +2227,7 @@
 </file>
 
 <file path=word/glossary/styles.xml><?xml version="1.0" encoding="utf-8"?>
-<w:styles xmlns:mc="http://schemas.openxmlformats.org/markup-compatibility/2006" xmlns:r="http://schemas.openxmlformats.org/officeDocument/2006/relationships" xmlns:w="http://schemas.openxmlformats.org/wordprocessingml/2006/main" xmlns:w14="http://schemas.microsoft.com/office/word/2010/wordml" xmlns:w15="http://schemas.microsoft.com/office/word/2012/wordml" xmlns:w16se="http://schemas.microsoft.com/office/word/2015/wordml/symex" mc:Ignorable="w14 w15 w16se">
+<w:styles xmlns:mc="http://schemas.openxmlformats.org/markup-compatibility/2006" xmlns:r="http://schemas.openxmlformats.org/officeDocument/2006/relationships" xmlns:w="http://schemas.openxmlformats.org/wordprocessingml/2006/main" xmlns:w14="http://schemas.microsoft.com/office/word/2010/wordml" xmlns:w15="http://schemas.microsoft.com/office/word/2012/wordml" mc:Ignorable="w14 w15">
   <w:docDefaults>
     <w:rPrDefault>
       <w:rPr>
@@ -2686,7 +2693,7 @@
 </file>
 
 <file path=word/glossary/webSettings.xml><?xml version="1.0" encoding="utf-8"?>
-<w:webSettings xmlns:mc="http://schemas.openxmlformats.org/markup-compatibility/2006" xmlns:r="http://schemas.openxmlformats.org/officeDocument/2006/relationships" xmlns:w="http://schemas.openxmlformats.org/wordprocessingml/2006/main" xmlns:w14="http://schemas.microsoft.com/office/word/2010/wordml" xmlns:w15="http://schemas.microsoft.com/office/word/2012/wordml" xmlns:w16se="http://schemas.microsoft.com/office/word/2015/wordml/symex" mc:Ignorable="w14 w15 w16se">
+<w:webSettings xmlns:mc="http://schemas.openxmlformats.org/markup-compatibility/2006" xmlns:r="http://schemas.openxmlformats.org/officeDocument/2006/relationships" xmlns:w="http://schemas.openxmlformats.org/wordprocessingml/2006/main" xmlns:w14="http://schemas.microsoft.com/office/word/2010/wordml" xmlns:w15="http://schemas.microsoft.com/office/word/2012/wordml" mc:Ignorable="w14 w15">
   <w:optimizeForBrowser/>
   <w:allowPNG/>
 </w:webSettings>

</xml_diff>